<commit_message>
[docs] Correccion documentos Student #2
</commit_message>
<xml_diff>
--- a/reports/Sprint 1/Student #2/Planning and progress report - Student #2.docx
+++ b/reports/Sprint 1/Student #2/Planning and progress report - Student #2.docx
@@ -389,6 +389,14 @@
         </w:rPr>
         <w:t xml:space="preserve">: </w:t>
       </w:r>
+      <w:r>
+        <w:rPr>
+          <w:rFonts w:ascii="Arial Narrow" w:hAnsi="Arial Narrow"/>
+          <w:sz w:val="26"/>
+          <w:szCs w:val="26"/>
+        </w:rPr>
+        <w:t>https://github.com/dedece65/Acme-SF-D01.git</w:t>
+      </w:r>
     </w:p>
     <w:p>
       <w:pPr>
@@ -421,6 +429,14 @@
           <w:szCs w:val="26"/>
         </w:rPr>
         <w:t xml:space="preserve">: </w:t>
+      </w:r>
+      <w:r>
+        <w:rPr>
+          <w:rFonts w:ascii="Arial Narrow" w:hAnsi="Arial Narrow"/>
+          <w:sz w:val="26"/>
+          <w:szCs w:val="26"/>
+        </w:rPr>
+        <w:t>15/02/2024</w:t>
       </w:r>
     </w:p>
     <w:p>
@@ -822,7 +838,6 @@
           <w:b/>
           <w:bCs/>
         </w:rPr>
-        <w:lastRenderedPageBreak/>
         <w:t>Historial de versiones</w:t>
       </w:r>
     </w:p>
@@ -935,6 +950,14 @@
                 <w:szCs w:val="24"/>
               </w:rPr>
             </w:pPr>
+            <w:r>
+              <w:rPr>
+                <w:rFonts w:ascii="Arial Narrow" w:hAnsi="Arial Narrow"/>
+                <w:sz w:val="24"/>
+                <w:szCs w:val="24"/>
+              </w:rPr>
+              <w:t>1.0</w:t>
+            </w:r>
           </w:p>
         </w:tc>
         <w:tc>
@@ -951,6 +974,14 @@
                 <w:szCs w:val="24"/>
               </w:rPr>
             </w:pPr>
+            <w:r>
+              <w:rPr>
+                <w:rFonts w:ascii="Arial Narrow" w:hAnsi="Arial Narrow"/>
+                <w:sz w:val="24"/>
+                <w:szCs w:val="24"/>
+              </w:rPr>
+              <w:t>15/02/2024</w:t>
+            </w:r>
           </w:p>
         </w:tc>
         <w:tc>
@@ -967,6 +998,14 @@
                 <w:szCs w:val="24"/>
               </w:rPr>
             </w:pPr>
+            <w:r>
+              <w:rPr>
+                <w:rFonts w:ascii="Arial Narrow" w:hAnsi="Arial Narrow"/>
+                <w:sz w:val="24"/>
+                <w:szCs w:val="24"/>
+              </w:rPr>
+              <w:t>Creación del documento, resumen ejecutivo e introducción</w:t>
+            </w:r>
           </w:p>
         </w:tc>
       </w:tr>
@@ -985,6 +1024,14 @@
                 <w:szCs w:val="24"/>
               </w:rPr>
             </w:pPr>
+            <w:r>
+              <w:rPr>
+                <w:rFonts w:ascii="Arial Narrow" w:hAnsi="Arial Narrow"/>
+                <w:sz w:val="24"/>
+                <w:szCs w:val="24"/>
+              </w:rPr>
+              <w:t>1.1</w:t>
+            </w:r>
           </w:p>
         </w:tc>
         <w:tc>
@@ -1001,6 +1048,14 @@
                 <w:szCs w:val="24"/>
               </w:rPr>
             </w:pPr>
+            <w:r>
+              <w:rPr>
+                <w:rFonts w:ascii="Arial Narrow" w:hAnsi="Arial Narrow"/>
+                <w:sz w:val="24"/>
+                <w:szCs w:val="24"/>
+              </w:rPr>
+              <w:t>16/02/2024</w:t>
+            </w:r>
           </w:p>
         </w:tc>
         <w:tc>
@@ -1017,6 +1072,14 @@
                 <w:szCs w:val="24"/>
               </w:rPr>
             </w:pPr>
+            <w:r>
+              <w:rPr>
+                <w:rFonts w:ascii="Arial Narrow" w:hAnsi="Arial Narrow"/>
+                <w:sz w:val="24"/>
+                <w:szCs w:val="24"/>
+              </w:rPr>
+              <w:t>Finalización documento</w:t>
+            </w:r>
           </w:p>
         </w:tc>
       </w:tr>
@@ -1340,7 +1403,6 @@
           <w:b/>
           <w:bCs/>
         </w:rPr>
-        <w:lastRenderedPageBreak/>
         <w:t>Tabla de revisiones</w:t>
       </w:r>
     </w:p>
@@ -1453,6 +1515,14 @@
                 <w:szCs w:val="24"/>
               </w:rPr>
             </w:pPr>
+            <w:r>
+              <w:rPr>
+                <w:rFonts w:ascii="Arial Narrow" w:hAnsi="Arial Narrow"/>
+                <w:sz w:val="24"/>
+                <w:szCs w:val="24"/>
+              </w:rPr>
+              <w:t>1</w:t>
+            </w:r>
           </w:p>
         </w:tc>
         <w:tc>
@@ -1469,6 +1539,14 @@
                 <w:szCs w:val="24"/>
               </w:rPr>
             </w:pPr>
+            <w:r>
+              <w:rPr>
+                <w:rFonts w:ascii="Arial Narrow" w:hAnsi="Arial Narrow"/>
+                <w:sz w:val="24"/>
+                <w:szCs w:val="24"/>
+              </w:rPr>
+              <w:t>16/02/2024</w:t>
+            </w:r>
           </w:p>
         </w:tc>
         <w:tc>
@@ -1485,6 +1563,14 @@
                 <w:szCs w:val="24"/>
               </w:rPr>
             </w:pPr>
+            <w:r>
+              <w:rPr>
+                <w:rFonts w:ascii="Arial Narrow" w:hAnsi="Arial Narrow"/>
+                <w:sz w:val="24"/>
+                <w:szCs w:val="24"/>
+              </w:rPr>
+              <w:t>Revisión en búsqueda de posibles fallos</w:t>
+            </w:r>
           </w:p>
         </w:tc>
       </w:tr>
@@ -1946,6 +2032,8 @@
               <w:rFonts w:asciiTheme="minorHAnsi" w:hAnsiTheme="minorHAnsi"/>
               <w:noProof/>
               <w:kern w:val="2"/>
+              <w:sz w:val="24"/>
+              <w:szCs w:val="24"/>
               <w:lang w:eastAsia="es-ES"/>
               <w14:ligatures w14:val="standardContextual"/>
             </w:rPr>
@@ -1968,7 +2056,7 @@
             </w:rPr>
             <w:fldChar w:fldCharType="separate"/>
           </w:r>
-          <w:hyperlink w:anchor="_Toc158831141" w:history="1">
+          <w:hyperlink w:anchor="_Toc158995129" w:history="1">
             <w:r>
               <w:rPr>
                 <w:rStyle w:val="Hipervnculo"/>
@@ -1983,6 +2071,8 @@
                 <w:rFonts w:asciiTheme="minorHAnsi" w:hAnsiTheme="minorHAnsi"/>
                 <w:noProof/>
                 <w:kern w:val="2"/>
+                <w:sz w:val="24"/>
+                <w:szCs w:val="24"/>
                 <w:lang w:eastAsia="es-ES"/>
                 <w14:ligatures w14:val="standardContextual"/>
               </w:rPr>
@@ -2016,7 +2106,7 @@
                 <w:noProof/>
                 <w:webHidden/>
               </w:rPr>
-              <w:instrText xml:space="preserve"> PAGEREF _Toc158831141 \h </w:instrText>
+              <w:instrText xml:space="preserve"> PAGEREF _Toc158995129 \h </w:instrText>
             </w:r>
             <w:r>
               <w:rPr>
@@ -2054,11 +2144,13 @@
               <w:rFonts w:asciiTheme="minorHAnsi" w:hAnsiTheme="minorHAnsi"/>
               <w:noProof/>
               <w:kern w:val="2"/>
+              <w:sz w:val="24"/>
+              <w:szCs w:val="24"/>
               <w:lang w:eastAsia="es-ES"/>
               <w14:ligatures w14:val="standardContextual"/>
             </w:rPr>
           </w:pPr>
-          <w:hyperlink w:anchor="_Toc158831142" w:history="1">
+          <w:hyperlink w:anchor="_Toc158995130" w:history="1">
             <w:r>
               <w:rPr>
                 <w:rStyle w:val="Hipervnculo"/>
@@ -2074,6 +2166,8 @@
                 <w:rFonts w:asciiTheme="minorHAnsi" w:hAnsiTheme="minorHAnsi"/>
                 <w:noProof/>
                 <w:kern w:val="2"/>
+                <w:sz w:val="24"/>
+                <w:szCs w:val="24"/>
                 <w:lang w:eastAsia="es-ES"/>
                 <w14:ligatures w14:val="standardContextual"/>
               </w:rPr>
@@ -2108,7 +2202,7 @@
                 <w:noProof/>
                 <w:webHidden/>
               </w:rPr>
-              <w:instrText xml:space="preserve"> PAGEREF _Toc158831142 \h </w:instrText>
+              <w:instrText xml:space="preserve"> PAGEREF _Toc158995130 \h </w:instrText>
             </w:r>
             <w:r>
               <w:rPr>
@@ -2146,11 +2240,13 @@
               <w:rFonts w:asciiTheme="minorHAnsi" w:hAnsiTheme="minorHAnsi"/>
               <w:noProof/>
               <w:kern w:val="2"/>
+              <w:sz w:val="24"/>
+              <w:szCs w:val="24"/>
               <w:lang w:eastAsia="es-ES"/>
               <w14:ligatures w14:val="standardContextual"/>
             </w:rPr>
           </w:pPr>
-          <w:hyperlink w:anchor="_Toc158831143" w:history="1">
+          <w:hyperlink w:anchor="_Toc158995131" w:history="1">
             <w:r>
               <w:rPr>
                 <w:rStyle w:val="Hipervnculo"/>
@@ -2165,6 +2261,8 @@
                 <w:rFonts w:asciiTheme="minorHAnsi" w:hAnsiTheme="minorHAnsi"/>
                 <w:noProof/>
                 <w:kern w:val="2"/>
+                <w:sz w:val="24"/>
+                <w:szCs w:val="24"/>
                 <w:lang w:eastAsia="es-ES"/>
                 <w14:ligatures w14:val="standardContextual"/>
               </w:rPr>
@@ -2198,7 +2296,7 @@
                 <w:noProof/>
                 <w:webHidden/>
               </w:rPr>
-              <w:instrText xml:space="preserve"> PAGEREF _Toc158831143 \h </w:instrText>
+              <w:instrText xml:space="preserve"> PAGEREF _Toc158995131 \h </w:instrText>
             </w:r>
             <w:r>
               <w:rPr>
@@ -2233,17 +2331,19 @@
           <w:pPr>
             <w:pStyle w:val="TDC1"/>
             <w:tabs>
-              <w:tab w:val="left" w:pos="880"/>
+              <w:tab w:val="left" w:pos="960"/>
             </w:tabs>
             <w:rPr>
               <w:rFonts w:asciiTheme="minorHAnsi" w:hAnsiTheme="minorHAnsi"/>
               <w:noProof/>
               <w:kern w:val="2"/>
+              <w:sz w:val="24"/>
+              <w:szCs w:val="24"/>
               <w:lang w:eastAsia="es-ES"/>
               <w14:ligatures w14:val="standardContextual"/>
             </w:rPr>
           </w:pPr>
-          <w:hyperlink w:anchor="_Toc158831144" w:history="1">
+          <w:hyperlink w:anchor="_Toc158995132" w:history="1">
             <w:r>
               <w:rPr>
                 <w:rStyle w:val="Hipervnculo"/>
@@ -2258,6 +2358,8 @@
                 <w:rFonts w:asciiTheme="minorHAnsi" w:hAnsiTheme="minorHAnsi"/>
                 <w:noProof/>
                 <w:kern w:val="2"/>
+                <w:sz w:val="24"/>
+                <w:szCs w:val="24"/>
                 <w:lang w:eastAsia="es-ES"/>
                 <w14:ligatures w14:val="standardContextual"/>
               </w:rPr>
@@ -2270,7 +2372,7 @@
                 <w:b/>
                 <w:noProof/>
               </w:rPr>
-              <w:t>Contenido1</w:t>
+              <w:t>Tareas</w:t>
             </w:r>
             <w:r>
               <w:rPr>
@@ -2291,7 +2393,7 @@
                 <w:noProof/>
                 <w:webHidden/>
               </w:rPr>
-              <w:instrText xml:space="preserve"> PAGEREF _Toc158831144 \h </w:instrText>
+              <w:instrText xml:space="preserve"> PAGEREF _Toc158995132 \h </w:instrText>
             </w:r>
             <w:r>
               <w:rPr>
@@ -2312,6 +2414,491 @@
                 <w:webHidden/>
               </w:rPr>
               <w:t>2</w:t>
+            </w:r>
+            <w:r>
+              <w:rPr>
+                <w:noProof/>
+                <w:webHidden/>
+              </w:rPr>
+              <w:fldChar w:fldCharType="end"/>
+            </w:r>
+          </w:hyperlink>
+        </w:p>
+        <w:p>
+          <w:pPr>
+            <w:pStyle w:val="TDC1"/>
+            <w:tabs>
+              <w:tab w:val="left" w:pos="960"/>
+            </w:tabs>
+            <w:rPr>
+              <w:rFonts w:asciiTheme="minorHAnsi" w:hAnsiTheme="minorHAnsi"/>
+              <w:noProof/>
+              <w:kern w:val="2"/>
+              <w:sz w:val="24"/>
+              <w:szCs w:val="24"/>
+              <w:lang w:eastAsia="es-ES"/>
+              <w14:ligatures w14:val="standardContextual"/>
+            </w:rPr>
+          </w:pPr>
+          <w:hyperlink w:anchor="_Toc158995133" w:history="1">
+            <w:r>
+              <w:rPr>
+                <w:rStyle w:val="Hipervnculo"/>
+                <w:rFonts w:ascii="Arial Narrow" w:hAnsi="Arial Narrow"/>
+                <w:b/>
+                <w:noProof/>
+              </w:rPr>
+              <w:t>3.2.</w:t>
+            </w:r>
+            <w:r>
+              <w:rPr>
+                <w:rFonts w:asciiTheme="minorHAnsi" w:hAnsiTheme="minorHAnsi"/>
+                <w:noProof/>
+                <w:kern w:val="2"/>
+                <w:sz w:val="24"/>
+                <w:szCs w:val="24"/>
+                <w:lang w:eastAsia="es-ES"/>
+                <w14:ligatures w14:val="standardContextual"/>
+              </w:rPr>
+              <w:tab/>
+            </w:r>
+            <w:r>
+              <w:rPr>
+                <w:rStyle w:val="Hipervnculo"/>
+                <w:rFonts w:ascii="Arial Narrow" w:hAnsi="Arial Narrow"/>
+                <w:b/>
+                <w:noProof/>
+              </w:rPr>
+              <w:t>Fotos</w:t>
+            </w:r>
+            <w:r>
+              <w:rPr>
+                <w:noProof/>
+                <w:webHidden/>
+              </w:rPr>
+              <w:tab/>
+            </w:r>
+            <w:r>
+              <w:rPr>
+                <w:noProof/>
+                <w:webHidden/>
+              </w:rPr>
+              <w:fldChar w:fldCharType="begin"/>
+            </w:r>
+            <w:r>
+              <w:rPr>
+                <w:noProof/>
+                <w:webHidden/>
+              </w:rPr>
+              <w:instrText xml:space="preserve"> PAGEREF _Toc158995133 \h </w:instrText>
+            </w:r>
+            <w:r>
+              <w:rPr>
+                <w:noProof/>
+                <w:webHidden/>
+              </w:rPr>
+            </w:r>
+            <w:r>
+              <w:rPr>
+                <w:noProof/>
+                <w:webHidden/>
+              </w:rPr>
+              <w:fldChar w:fldCharType="separate"/>
+            </w:r>
+            <w:r>
+              <w:rPr>
+                <w:noProof/>
+                <w:webHidden/>
+              </w:rPr>
+              <w:t>4</w:t>
+            </w:r>
+            <w:r>
+              <w:rPr>
+                <w:noProof/>
+                <w:webHidden/>
+              </w:rPr>
+              <w:fldChar w:fldCharType="end"/>
+            </w:r>
+          </w:hyperlink>
+        </w:p>
+        <w:p>
+          <w:pPr>
+            <w:pStyle w:val="TDC1"/>
+            <w:tabs>
+              <w:tab w:val="left" w:pos="960"/>
+            </w:tabs>
+            <w:rPr>
+              <w:rFonts w:asciiTheme="minorHAnsi" w:hAnsiTheme="minorHAnsi"/>
+              <w:noProof/>
+              <w:kern w:val="2"/>
+              <w:sz w:val="24"/>
+              <w:szCs w:val="24"/>
+              <w:lang w:eastAsia="es-ES"/>
+              <w14:ligatures w14:val="standardContextual"/>
+            </w:rPr>
+          </w:pPr>
+          <w:hyperlink w:anchor="_Toc158995134" w:history="1">
+            <w:r>
+              <w:rPr>
+                <w:rStyle w:val="Hipervnculo"/>
+                <w:rFonts w:ascii="Arial Narrow" w:hAnsi="Arial Narrow"/>
+                <w:b/>
+                <w:noProof/>
+              </w:rPr>
+              <w:t>3.3.</w:t>
+            </w:r>
+            <w:r>
+              <w:rPr>
+                <w:rFonts w:asciiTheme="minorHAnsi" w:hAnsiTheme="minorHAnsi"/>
+                <w:noProof/>
+                <w:kern w:val="2"/>
+                <w:sz w:val="24"/>
+                <w:szCs w:val="24"/>
+                <w:lang w:eastAsia="es-ES"/>
+                <w14:ligatures w14:val="standardContextual"/>
+              </w:rPr>
+              <w:tab/>
+            </w:r>
+            <w:r>
+              <w:rPr>
+                <w:rStyle w:val="Hipervnculo"/>
+                <w:rFonts w:ascii="Arial Narrow" w:hAnsi="Arial Narrow"/>
+                <w:b/>
+                <w:noProof/>
+              </w:rPr>
+              <w:t>Presupuesto previsto</w:t>
+            </w:r>
+            <w:r>
+              <w:rPr>
+                <w:noProof/>
+                <w:webHidden/>
+              </w:rPr>
+              <w:tab/>
+            </w:r>
+            <w:r>
+              <w:rPr>
+                <w:noProof/>
+                <w:webHidden/>
+              </w:rPr>
+              <w:fldChar w:fldCharType="begin"/>
+            </w:r>
+            <w:r>
+              <w:rPr>
+                <w:noProof/>
+                <w:webHidden/>
+              </w:rPr>
+              <w:instrText xml:space="preserve"> PAGEREF _Toc158995134 \h </w:instrText>
+            </w:r>
+            <w:r>
+              <w:rPr>
+                <w:noProof/>
+                <w:webHidden/>
+              </w:rPr>
+            </w:r>
+            <w:r>
+              <w:rPr>
+                <w:noProof/>
+                <w:webHidden/>
+              </w:rPr>
+              <w:fldChar w:fldCharType="separate"/>
+            </w:r>
+            <w:r>
+              <w:rPr>
+                <w:noProof/>
+                <w:webHidden/>
+              </w:rPr>
+              <w:t>7</w:t>
+            </w:r>
+            <w:r>
+              <w:rPr>
+                <w:noProof/>
+                <w:webHidden/>
+              </w:rPr>
+              <w:fldChar w:fldCharType="end"/>
+            </w:r>
+          </w:hyperlink>
+        </w:p>
+        <w:p>
+          <w:pPr>
+            <w:pStyle w:val="TDC1"/>
+            <w:tabs>
+              <w:tab w:val="left" w:pos="960"/>
+            </w:tabs>
+            <w:rPr>
+              <w:rFonts w:asciiTheme="minorHAnsi" w:hAnsiTheme="minorHAnsi"/>
+              <w:noProof/>
+              <w:kern w:val="2"/>
+              <w:sz w:val="24"/>
+              <w:szCs w:val="24"/>
+              <w:lang w:eastAsia="es-ES"/>
+              <w14:ligatures w14:val="standardContextual"/>
+            </w:rPr>
+          </w:pPr>
+          <w:hyperlink w:anchor="_Toc158995135" w:history="1">
+            <w:r>
+              <w:rPr>
+                <w:rStyle w:val="Hipervnculo"/>
+                <w:rFonts w:ascii="Arial Narrow" w:hAnsi="Arial Narrow"/>
+                <w:b/>
+                <w:noProof/>
+              </w:rPr>
+              <w:t>3.4.</w:t>
+            </w:r>
+            <w:r>
+              <w:rPr>
+                <w:rFonts w:asciiTheme="minorHAnsi" w:hAnsiTheme="minorHAnsi"/>
+                <w:noProof/>
+                <w:kern w:val="2"/>
+                <w:sz w:val="24"/>
+                <w:szCs w:val="24"/>
+                <w:lang w:eastAsia="es-ES"/>
+                <w14:ligatures w14:val="standardContextual"/>
+              </w:rPr>
+              <w:tab/>
+            </w:r>
+            <w:r>
+              <w:rPr>
+                <w:rStyle w:val="Hipervnculo"/>
+                <w:rFonts w:ascii="Arial Narrow" w:hAnsi="Arial Narrow"/>
+                <w:b/>
+                <w:noProof/>
+              </w:rPr>
+              <w:t>Listado de registros</w:t>
+            </w:r>
+            <w:r>
+              <w:rPr>
+                <w:noProof/>
+                <w:webHidden/>
+              </w:rPr>
+              <w:tab/>
+            </w:r>
+            <w:r>
+              <w:rPr>
+                <w:noProof/>
+                <w:webHidden/>
+              </w:rPr>
+              <w:fldChar w:fldCharType="begin"/>
+            </w:r>
+            <w:r>
+              <w:rPr>
+                <w:noProof/>
+                <w:webHidden/>
+              </w:rPr>
+              <w:instrText xml:space="preserve"> PAGEREF _Toc158995135 \h </w:instrText>
+            </w:r>
+            <w:r>
+              <w:rPr>
+                <w:noProof/>
+                <w:webHidden/>
+              </w:rPr>
+            </w:r>
+            <w:r>
+              <w:rPr>
+                <w:noProof/>
+                <w:webHidden/>
+              </w:rPr>
+              <w:fldChar w:fldCharType="separate"/>
+            </w:r>
+            <w:r>
+              <w:rPr>
+                <w:noProof/>
+                <w:webHidden/>
+              </w:rPr>
+              <w:t>8</w:t>
+            </w:r>
+            <w:r>
+              <w:rPr>
+                <w:noProof/>
+                <w:webHidden/>
+              </w:rPr>
+              <w:fldChar w:fldCharType="end"/>
+            </w:r>
+          </w:hyperlink>
+        </w:p>
+        <w:p>
+          <w:pPr>
+            <w:pStyle w:val="TDC1"/>
+            <w:tabs>
+              <w:tab w:val="left" w:pos="960"/>
+            </w:tabs>
+            <w:rPr>
+              <w:rFonts w:asciiTheme="minorHAnsi" w:hAnsiTheme="minorHAnsi"/>
+              <w:noProof/>
+              <w:kern w:val="2"/>
+              <w:sz w:val="24"/>
+              <w:szCs w:val="24"/>
+              <w:lang w:eastAsia="es-ES"/>
+              <w14:ligatures w14:val="standardContextual"/>
+            </w:rPr>
+          </w:pPr>
+          <w:hyperlink w:anchor="_Toc158995136" w:history="1">
+            <w:r>
+              <w:rPr>
+                <w:rStyle w:val="Hipervnculo"/>
+                <w:rFonts w:ascii="Arial Narrow" w:hAnsi="Arial Narrow"/>
+                <w:b/>
+                <w:noProof/>
+              </w:rPr>
+              <w:t>3.5.</w:t>
+            </w:r>
+            <w:r>
+              <w:rPr>
+                <w:rFonts w:asciiTheme="minorHAnsi" w:hAnsiTheme="minorHAnsi"/>
+                <w:noProof/>
+                <w:kern w:val="2"/>
+                <w:sz w:val="24"/>
+                <w:szCs w:val="24"/>
+                <w:lang w:eastAsia="es-ES"/>
+                <w14:ligatures w14:val="standardContextual"/>
+              </w:rPr>
+              <w:tab/>
+            </w:r>
+            <w:r>
+              <w:rPr>
+                <w:rStyle w:val="Hipervnculo"/>
+                <w:rFonts w:ascii="Arial Narrow" w:hAnsi="Arial Narrow"/>
+                <w:b/>
+                <w:noProof/>
+              </w:rPr>
+              <w:t>Conflictos</w:t>
+            </w:r>
+            <w:r>
+              <w:rPr>
+                <w:noProof/>
+                <w:webHidden/>
+              </w:rPr>
+              <w:tab/>
+            </w:r>
+            <w:r>
+              <w:rPr>
+                <w:noProof/>
+                <w:webHidden/>
+              </w:rPr>
+              <w:fldChar w:fldCharType="begin"/>
+            </w:r>
+            <w:r>
+              <w:rPr>
+                <w:noProof/>
+                <w:webHidden/>
+              </w:rPr>
+              <w:instrText xml:space="preserve"> PAGEREF _Toc158995136 \h </w:instrText>
+            </w:r>
+            <w:r>
+              <w:rPr>
+                <w:noProof/>
+                <w:webHidden/>
+              </w:rPr>
+            </w:r>
+            <w:r>
+              <w:rPr>
+                <w:noProof/>
+                <w:webHidden/>
+              </w:rPr>
+              <w:fldChar w:fldCharType="separate"/>
+            </w:r>
+            <w:r>
+              <w:rPr>
+                <w:noProof/>
+                <w:webHidden/>
+              </w:rPr>
+              <w:t>9</w:t>
+            </w:r>
+            <w:r>
+              <w:rPr>
+                <w:noProof/>
+                <w:webHidden/>
+              </w:rPr>
+              <w:fldChar w:fldCharType="end"/>
+            </w:r>
+          </w:hyperlink>
+        </w:p>
+        <w:p>
+          <w:pPr>
+            <w:pStyle w:val="TDC1"/>
+            <w:tabs>
+              <w:tab w:val="left" w:pos="960"/>
+            </w:tabs>
+            <w:rPr>
+              <w:rFonts w:asciiTheme="minorHAnsi" w:hAnsiTheme="minorHAnsi"/>
+              <w:noProof/>
+              <w:kern w:val="2"/>
+              <w:sz w:val="24"/>
+              <w:szCs w:val="24"/>
+              <w:lang w:eastAsia="es-ES"/>
+              <w14:ligatures w14:val="standardContextual"/>
+            </w:rPr>
+          </w:pPr>
+          <w:hyperlink w:anchor="_Toc158995137" w:history="1">
+            <w:r>
+              <w:rPr>
+                <w:rStyle w:val="Hipervnculo"/>
+                <w:rFonts w:ascii="Arial Narrow" w:hAnsi="Arial Narrow"/>
+                <w:b/>
+                <w:noProof/>
+              </w:rPr>
+              <w:t>3.6.</w:t>
+            </w:r>
+            <w:r>
+              <w:rPr>
+                <w:rFonts w:asciiTheme="minorHAnsi" w:hAnsiTheme="minorHAnsi"/>
+                <w:noProof/>
+                <w:kern w:val="2"/>
+                <w:sz w:val="24"/>
+                <w:szCs w:val="24"/>
+                <w:lang w:eastAsia="es-ES"/>
+                <w14:ligatures w14:val="standardContextual"/>
+              </w:rPr>
+              <w:tab/>
+            </w:r>
+            <w:r>
+              <w:rPr>
+                <w:rStyle w:val="Hipervnculo"/>
+                <w:rFonts w:ascii="Arial Narrow" w:hAnsi="Arial Narrow"/>
+                <w:b/>
+                <w:noProof/>
+              </w:rPr>
+              <w:t>Presupuesto real</w:t>
+            </w:r>
+            <w:r>
+              <w:rPr>
+                <w:noProof/>
+                <w:webHidden/>
+              </w:rPr>
+              <w:tab/>
+            </w:r>
+            <w:r>
+              <w:rPr>
+                <w:noProof/>
+                <w:webHidden/>
+              </w:rPr>
+              <w:fldChar w:fldCharType="begin"/>
+            </w:r>
+            <w:r>
+              <w:rPr>
+                <w:noProof/>
+                <w:webHidden/>
+              </w:rPr>
+              <w:instrText xml:space="preserve"> PAGEREF _Toc158995137 \h </w:instrText>
+            </w:r>
+            <w:r>
+              <w:rPr>
+                <w:noProof/>
+                <w:webHidden/>
+              </w:rPr>
+            </w:r>
+            <w:r>
+              <w:rPr>
+                <w:noProof/>
+                <w:webHidden/>
+              </w:rPr>
+              <w:fldChar w:fldCharType="separate"/>
+            </w:r>
+            <w:r>
+              <w:rPr>
+                <w:noProof/>
+                <w:webHidden/>
+              </w:rPr>
+              <w:t>9</w:t>
             </w:r>
             <w:r>
               <w:rPr>
@@ -2329,11 +2916,13 @@
               <w:rFonts w:asciiTheme="minorHAnsi" w:hAnsiTheme="minorHAnsi"/>
               <w:noProof/>
               <w:kern w:val="2"/>
+              <w:sz w:val="24"/>
+              <w:szCs w:val="24"/>
               <w:lang w:eastAsia="es-ES"/>
               <w14:ligatures w14:val="standardContextual"/>
             </w:rPr>
           </w:pPr>
-          <w:hyperlink w:anchor="_Toc158831145" w:history="1">
+          <w:hyperlink w:anchor="_Toc158995138" w:history="1">
             <w:r>
               <w:rPr>
                 <w:rStyle w:val="Hipervnculo"/>
@@ -2348,6 +2937,8 @@
                 <w:rFonts w:asciiTheme="minorHAnsi" w:hAnsiTheme="minorHAnsi"/>
                 <w:noProof/>
                 <w:kern w:val="2"/>
+                <w:sz w:val="24"/>
+                <w:szCs w:val="24"/>
                 <w:lang w:eastAsia="es-ES"/>
                 <w14:ligatures w14:val="standardContextual"/>
               </w:rPr>
@@ -2381,7 +2972,7 @@
                 <w:noProof/>
                 <w:webHidden/>
               </w:rPr>
-              <w:instrText xml:space="preserve"> PAGEREF _Toc158831145 \h </w:instrText>
+              <w:instrText xml:space="preserve"> PAGEREF _Toc158995138 \h </w:instrText>
             </w:r>
             <w:r>
               <w:rPr>
@@ -2401,7 +2992,7 @@
                 <w:noProof/>
                 <w:webHidden/>
               </w:rPr>
-              <w:t>2</w:t>
+              <w:t>9</w:t>
             </w:r>
             <w:r>
               <w:rPr>
@@ -2419,11 +3010,13 @@
               <w:rFonts w:asciiTheme="minorHAnsi" w:hAnsiTheme="minorHAnsi"/>
               <w:noProof/>
               <w:kern w:val="2"/>
+              <w:sz w:val="24"/>
+              <w:szCs w:val="24"/>
               <w:lang w:eastAsia="es-ES"/>
               <w14:ligatures w14:val="standardContextual"/>
             </w:rPr>
           </w:pPr>
-          <w:hyperlink w:anchor="_Toc158831146" w:history="1">
+          <w:hyperlink w:anchor="_Toc158995139" w:history="1">
             <w:r>
               <w:rPr>
                 <w:rStyle w:val="Hipervnculo"/>
@@ -2452,7 +3045,7 @@
                 <w:noProof/>
                 <w:webHidden/>
               </w:rPr>
-              <w:instrText xml:space="preserve"> PAGEREF _Toc158831146 \h </w:instrText>
+              <w:instrText xml:space="preserve"> PAGEREF _Toc158995139 \h </w:instrText>
             </w:r>
             <w:r>
               <w:rPr>
@@ -2472,7 +3065,7 @@
                 <w:noProof/>
                 <w:webHidden/>
               </w:rPr>
-              <w:t>2</w:t>
+              <w:t>9</w:t>
             </w:r>
             <w:r>
               <w:rPr>
@@ -2625,14 +3218,13 @@
           <w:szCs w:val="24"/>
         </w:rPr>
       </w:pPr>
-      <w:bookmarkStart w:id="0" w:name="_Toc158831141"/>
+      <w:bookmarkStart w:id="0" w:name="_Toc158995129"/>
       <w:r>
         <w:rPr>
           <w:rFonts w:ascii="Arial Narrow" w:hAnsi="Arial Narrow"/>
           <w:b/>
           <w:szCs w:val="24"/>
         </w:rPr>
-        <w:lastRenderedPageBreak/>
         <w:t>Resumen ejecutivo</w:t>
       </w:r>
       <w:bookmarkEnd w:id="0"/>
@@ -2694,7 +3286,7 @@
           <w:bCs/>
         </w:rPr>
       </w:pPr>
-      <w:bookmarkStart w:id="1" w:name="_Toc158831142"/>
+      <w:bookmarkStart w:id="1" w:name="_Toc158995130"/>
       <w:r>
         <w:rPr>
           <w:rFonts w:ascii="Arial Narrow" w:hAnsi="Arial Narrow"/>
@@ -2732,7 +3324,7 @@
           <w:szCs w:val="24"/>
         </w:rPr>
       </w:pPr>
-      <w:bookmarkStart w:id="2" w:name="_Toc158831143"/>
+      <w:bookmarkStart w:id="2" w:name="_Toc158995131"/>
       <w:r>
         <w:rPr>
           <w:rFonts w:ascii="Arial Narrow" w:hAnsi="Arial Narrow"/>
@@ -2756,6 +3348,7 @@
           <w:szCs w:val="24"/>
         </w:rPr>
       </w:pPr>
+      <w:bookmarkStart w:id="3" w:name="_Toc158995132"/>
       <w:r>
         <w:rPr>
           <w:rFonts w:ascii="Arial Narrow" w:hAnsi="Arial Narrow"/>
@@ -2764,6 +3357,7 @@
         </w:rPr>
         <w:t>Tareas</w:t>
       </w:r>
+      <w:bookmarkEnd w:id="3"/>
     </w:p>
     <w:p>
       <w:pPr>
@@ -2808,13 +3402,8 @@
         </w:rPr>
         <w:t xml:space="preserve"> </w:t>
       </w:r>
-      <w:proofErr w:type="spellStart"/>
-      <w:r>
-        <w:t>Task</w:t>
-      </w:r>
-      <w:proofErr w:type="spellEnd"/>
-      <w:r>
-        <w:t xml:space="preserve"> I2-01</w:t>
+      <w:r>
+        <w:t>Task I2-01</w:t>
       </w:r>
     </w:p>
     <w:p>
@@ -2848,15 +3437,7 @@
         <w:t>M</w:t>
       </w:r>
       <w:r>
-        <w:t xml:space="preserve">odificar el menú anónimo para que este muestre una opción que te lleve a la </w:t>
-      </w:r>
-      <w:proofErr w:type="spellStart"/>
-      <w:r>
-        <w:t>pagina</w:t>
-      </w:r>
-      <w:proofErr w:type="spellEnd"/>
-      <w:r>
-        <w:t xml:space="preserve"> principal de tu web favorita. El titulo deberá tener el siguiente formato: “</w:t>
+        <w:t>odificar el menú anónimo para que este muestre una opción que te lleve a la pagina principal de tu web favorita. El titulo deberá tener el siguiente formato: “</w:t>
       </w:r>
       <w:r>
         <w:rPr>
@@ -2865,13 +3446,8 @@
         <w:t>〈</w:t>
       </w:r>
       <w:r>
-        <w:t>id-</w:t>
-      </w:r>
-      <w:proofErr w:type="spellStart"/>
-      <w:r>
-        <w:t>number</w:t>
-      </w:r>
-      <w:proofErr w:type="spellEnd"/>
+        <w:t>id-number</w:t>
+      </w:r>
       <w:r>
         <w:rPr>
           <w:rFonts w:ascii="Cambria Math" w:hAnsi="Cambria Math" w:cs="Cambria Math"/>
@@ -2887,11 +3463,9 @@
         </w:rPr>
         <w:t>〈</w:t>
       </w:r>
-      <w:proofErr w:type="spellStart"/>
       <w:r>
         <w:t>surname</w:t>
       </w:r>
-      <w:proofErr w:type="spellEnd"/>
       <w:r>
         <w:rPr>
           <w:rFonts w:ascii="Cambria Math" w:hAnsi="Cambria Math" w:cs="Cambria Math"/>
@@ -2907,11 +3481,9 @@
         </w:rPr>
         <w:t>〈</w:t>
       </w:r>
-      <w:proofErr w:type="spellStart"/>
       <w:r>
         <w:t>name</w:t>
       </w:r>
-      <w:proofErr w:type="spellEnd"/>
       <w:r>
         <w:rPr>
           <w:rFonts w:ascii="Cambria Math" w:hAnsi="Cambria Math" w:cs="Cambria Math"/>
@@ -2940,13 +3512,8 @@
         <w:t>〈</w:t>
       </w:r>
       <w:r>
-        <w:t>id-</w:t>
-      </w:r>
-      <w:proofErr w:type="spellStart"/>
-      <w:r>
-        <w:t>number</w:t>
-      </w:r>
-      <w:proofErr w:type="spellEnd"/>
+        <w:t>id-number</w:t>
+      </w:r>
       <w:r>
         <w:rPr>
           <w:rFonts w:ascii="Cambria Math" w:hAnsi="Cambria Math" w:cs="Cambria Math"/>
@@ -2992,11 +3559,9 @@
         </w:rPr>
         <w:t>〈</w:t>
       </w:r>
-      <w:proofErr w:type="spellStart"/>
       <w:r>
         <w:t>surname</w:t>
       </w:r>
-      <w:proofErr w:type="spellEnd"/>
       <w:r>
         <w:rPr>
           <w:rFonts w:ascii="Cambria Math" w:hAnsi="Cambria Math" w:cs="Cambria Math"/>
@@ -3033,11 +3598,9 @@
         </w:rPr>
         <w:t>〈</w:t>
       </w:r>
-      <w:proofErr w:type="spellStart"/>
       <w:r>
         <w:t>name</w:t>
       </w:r>
-      <w:proofErr w:type="spellEnd"/>
       <w:r>
         <w:rPr>
           <w:rFonts w:ascii="Cambria Math" w:hAnsi="Cambria Math" w:cs="Cambria Math"/>
@@ -3091,15 +3654,7 @@
         <w:t xml:space="preserve"> </w:t>
       </w:r>
       <w:r>
-        <w:t xml:space="preserve">Enrique García (Desarrollador, </w:t>
-      </w:r>
-      <w:proofErr w:type="spellStart"/>
-      <w:r>
-        <w:t>tester</w:t>
-      </w:r>
-      <w:proofErr w:type="spellEnd"/>
-      <w:r>
-        <w:t>, analista)</w:t>
+        <w:t>Enrique García (Desarrollador, tester, analista)</w:t>
       </w:r>
     </w:p>
     <w:p>
@@ -3248,16 +3803,8 @@
         </w:rPr>
         <w:t xml:space="preserve"> </w:t>
       </w:r>
-      <w:proofErr w:type="spellStart"/>
-      <w:r>
-        <w:t>Task</w:t>
-      </w:r>
-      <w:proofErr w:type="spellEnd"/>
-      <w:r>
-        <w:t xml:space="preserve"> I2-</w:t>
-      </w:r>
-      <w:r>
-        <w:t>11</w:t>
+      <w:r>
+        <w:t>Task I2-11</w:t>
       </w:r>
     </w:p>
     <w:p>
@@ -3278,23 +3825,7 @@
           <w:bCs/>
           <w:u w:val="single"/>
         </w:rPr>
-        <w:t>Descripci</w:t>
-      </w:r>
-      <w:r>
-        <w:rPr>
-          <w:b/>
-          <w:bCs/>
-          <w:u w:val="single"/>
-        </w:rPr>
-        <w:t>ó</w:t>
-      </w:r>
-      <w:r>
-        <w:rPr>
-          <w:b/>
-          <w:bCs/>
-          <w:u w:val="single"/>
-        </w:rPr>
-        <w:t>n:</w:t>
+        <w:t>Descripción:</w:t>
       </w:r>
       <w:r>
         <w:rPr>
@@ -3336,15 +3867,7 @@
         <w:t xml:space="preserve"> </w:t>
       </w:r>
       <w:r>
-        <w:t xml:space="preserve">Enrique García (Desarrollador, </w:t>
-      </w:r>
-      <w:proofErr w:type="spellStart"/>
-      <w:r>
-        <w:t>tester</w:t>
-      </w:r>
-      <w:proofErr w:type="spellEnd"/>
-      <w:r>
-        <w:t>, analista)</w:t>
+        <w:t>Enrique García (Desarrollador, tester, analista)</w:t>
       </w:r>
     </w:p>
     <w:p>
@@ -3459,7 +3982,6 @@
           <w:b/>
           <w:bCs/>
         </w:rPr>
-        <w:lastRenderedPageBreak/>
         <w:t>Tarea</w:t>
       </w:r>
       <w:r>
@@ -3504,16 +4026,8 @@
         </w:rPr>
         <w:t xml:space="preserve"> </w:t>
       </w:r>
-      <w:proofErr w:type="spellStart"/>
-      <w:r>
-        <w:t>Task</w:t>
-      </w:r>
-      <w:proofErr w:type="spellEnd"/>
-      <w:r>
-        <w:t xml:space="preserve"> I2-</w:t>
-      </w:r>
-      <w:r>
-        <w:t>12</w:t>
+      <w:r>
+        <w:t>Task I2-12</w:t>
       </w:r>
     </w:p>
     <w:p>
@@ -3529,21 +4043,7 @@
           <w:b/>
           <w:bCs/>
         </w:rPr>
-        <w:t>Descripci</w:t>
-      </w:r>
-      <w:r>
-        <w:rPr>
-          <w:b/>
-          <w:bCs/>
-        </w:rPr>
-        <w:t>ó</w:t>
-      </w:r>
-      <w:r>
-        <w:rPr>
-          <w:b/>
-          <w:bCs/>
-        </w:rPr>
-        <w:t xml:space="preserve">n: </w:t>
+        <w:t xml:space="preserve">Descripción: </w:t>
       </w:r>
       <w:r>
         <w:t>Producir un informe de planificación y progreso</w:t>
@@ -3569,15 +4069,7 @@
         <w:t xml:space="preserve">Personal asignado: </w:t>
       </w:r>
       <w:r>
-        <w:t xml:space="preserve">Enrique García (Desarrollador, </w:t>
-      </w:r>
-      <w:proofErr w:type="spellStart"/>
-      <w:r>
-        <w:t>tester</w:t>
-      </w:r>
-      <w:proofErr w:type="spellEnd"/>
-      <w:r>
-        <w:t>, analista)</w:t>
+        <w:t>Enrique García (Desarrollador, tester, analista)</w:t>
       </w:r>
     </w:p>
     <w:p>
@@ -3705,13 +4197,8 @@
         </w:rPr>
         <w:t xml:space="preserve">Título: </w:t>
       </w:r>
-      <w:proofErr w:type="spellStart"/>
-      <w:r>
-        <w:t>Task</w:t>
-      </w:r>
-      <w:proofErr w:type="spellEnd"/>
-      <w:r>
-        <w:t xml:space="preserve"> I</w:t>
+      <w:r>
+        <w:t>Task I</w:t>
       </w:r>
       <w:r>
         <w:t>1</w:t>
@@ -3740,32 +4227,10 @@
           <w:b/>
           <w:bCs/>
         </w:rPr>
-        <w:t>Descripci</w:t>
-      </w:r>
-      <w:r>
-        <w:rPr>
-          <w:b/>
-          <w:bCs/>
-        </w:rPr>
-        <w:t>ó</w:t>
-      </w:r>
-      <w:r>
-        <w:rPr>
-          <w:b/>
-          <w:bCs/>
-        </w:rPr>
-        <w:t xml:space="preserve">n: </w:t>
-      </w:r>
-      <w:r>
-        <w:t xml:space="preserve">Revisar </w:t>
-      </w:r>
-      <w:proofErr w:type="spellStart"/>
-      <w:r>
-        <w:t>Task</w:t>
-      </w:r>
-      <w:proofErr w:type="spellEnd"/>
-      <w:r>
-        <w:t xml:space="preserve"> I1-01</w:t>
+        <w:t xml:space="preserve">Descripción: </w:t>
+      </w:r>
+      <w:r>
+        <w:t>Revisar Task I1-01</w:t>
       </w:r>
     </w:p>
     <w:p>
@@ -3788,15 +4253,7 @@
         <w:t xml:space="preserve">Personal asignado: </w:t>
       </w:r>
       <w:r>
-        <w:t xml:space="preserve">Enrique García (Desarrollador, </w:t>
-      </w:r>
-      <w:proofErr w:type="spellStart"/>
-      <w:r>
-        <w:t>tester</w:t>
-      </w:r>
-      <w:proofErr w:type="spellEnd"/>
-      <w:r>
-        <w:t>, analista)</w:t>
+        <w:t>Enrique García (Desarrollador, tester, analista)</w:t>
       </w:r>
     </w:p>
     <w:p>
@@ -3819,13 +4276,8 @@
         <w:t>Roles:</w:t>
       </w:r>
       <w:r>
-        <w:t xml:space="preserve"> </w:t>
-      </w:r>
-      <w:proofErr w:type="spellStart"/>
-      <w:r>
-        <w:t>Tester</w:t>
-      </w:r>
-      <w:proofErr w:type="spellEnd"/>
+        <w:t xml:space="preserve"> Tester</w:t>
+      </w:r>
     </w:p>
     <w:p>
       <w:pPr>
@@ -3936,13 +4388,8 @@
         </w:rPr>
         <w:t xml:space="preserve">Título: </w:t>
       </w:r>
-      <w:proofErr w:type="spellStart"/>
-      <w:r>
-        <w:t>Task</w:t>
-      </w:r>
-      <w:proofErr w:type="spellEnd"/>
-      <w:r>
-        <w:t xml:space="preserve"> I</w:t>
+      <w:r>
+        <w:t>Task I</w:t>
       </w:r>
       <w:r>
         <w:t>1</w:t>
@@ -3971,32 +4418,10 @@
           <w:b/>
           <w:bCs/>
         </w:rPr>
-        <w:t>Descripci</w:t>
-      </w:r>
-      <w:r>
-        <w:rPr>
-          <w:b/>
-          <w:bCs/>
-        </w:rPr>
-        <w:t>ó</w:t>
-      </w:r>
-      <w:r>
-        <w:rPr>
-          <w:b/>
-          <w:bCs/>
-        </w:rPr>
-        <w:t xml:space="preserve">n: </w:t>
-      </w:r>
-      <w:r>
-        <w:t xml:space="preserve">Revisar </w:t>
-      </w:r>
-      <w:proofErr w:type="spellStart"/>
-      <w:r>
-        <w:t>Task</w:t>
-      </w:r>
-      <w:proofErr w:type="spellEnd"/>
-      <w:r>
-        <w:t xml:space="preserve"> I1-11</w:t>
+        <w:t xml:space="preserve">Descripción: </w:t>
+      </w:r>
+      <w:r>
+        <w:t>Revisar Task I1-11</w:t>
       </w:r>
     </w:p>
     <w:p>
@@ -4019,15 +4444,7 @@
         <w:t xml:space="preserve">Personal asignado: </w:t>
       </w:r>
       <w:r>
-        <w:t xml:space="preserve">Enrique García (Desarrollador, </w:t>
-      </w:r>
-      <w:proofErr w:type="spellStart"/>
-      <w:r>
-        <w:t>tester</w:t>
-      </w:r>
-      <w:proofErr w:type="spellEnd"/>
-      <w:r>
-        <w:t>, analista)</w:t>
+        <w:t>Enrique García (Desarrollador, tester, analista)</w:t>
       </w:r>
     </w:p>
     <w:p>
@@ -4050,13 +4467,8 @@
         <w:t>Roles:</w:t>
       </w:r>
       <w:r>
-        <w:t xml:space="preserve"> </w:t>
-      </w:r>
-      <w:proofErr w:type="spellStart"/>
-      <w:r>
-        <w:t>Tester</w:t>
-      </w:r>
-      <w:proofErr w:type="spellEnd"/>
+        <w:t xml:space="preserve"> Tester</w:t>
+      </w:r>
     </w:p>
     <w:p>
       <w:pPr>
@@ -4167,13 +4579,8 @@
         </w:rPr>
         <w:t xml:space="preserve">Título: </w:t>
       </w:r>
-      <w:proofErr w:type="spellStart"/>
-      <w:r>
-        <w:t>Task</w:t>
-      </w:r>
-      <w:proofErr w:type="spellEnd"/>
-      <w:r>
-        <w:t xml:space="preserve"> I</w:t>
+      <w:r>
+        <w:t>Task I</w:t>
       </w:r>
       <w:r>
         <w:t>1</w:t>
@@ -4202,32 +4609,10 @@
           <w:b/>
           <w:bCs/>
         </w:rPr>
-        <w:t>Descripci</w:t>
-      </w:r>
-      <w:r>
-        <w:rPr>
-          <w:b/>
-          <w:bCs/>
-        </w:rPr>
-        <w:t>ó</w:t>
-      </w:r>
-      <w:r>
-        <w:rPr>
-          <w:b/>
-          <w:bCs/>
-        </w:rPr>
-        <w:t xml:space="preserve">n: </w:t>
-      </w:r>
-      <w:r>
-        <w:t xml:space="preserve">Revisar </w:t>
-      </w:r>
-      <w:proofErr w:type="spellStart"/>
-      <w:r>
-        <w:t>Task</w:t>
-      </w:r>
-      <w:proofErr w:type="spellEnd"/>
-      <w:r>
-        <w:t xml:space="preserve"> I1-12</w:t>
+        <w:t xml:space="preserve">Descripción: </w:t>
+      </w:r>
+      <w:r>
+        <w:t>Revisar Task I1-12</w:t>
       </w:r>
     </w:p>
     <w:p>
@@ -4250,15 +4635,7 @@
         <w:t xml:space="preserve">Personal asignado: </w:t>
       </w:r>
       <w:r>
-        <w:t xml:space="preserve">Enrique García (Desarrollador, </w:t>
-      </w:r>
-      <w:proofErr w:type="spellStart"/>
-      <w:r>
-        <w:t>tester</w:t>
-      </w:r>
-      <w:proofErr w:type="spellEnd"/>
-      <w:r>
-        <w:t>, analista)</w:t>
+        <w:t>Enrique García (Desarrollador, tester, analista)</w:t>
       </w:r>
     </w:p>
     <w:p>
@@ -4281,13 +4658,8 @@
         <w:t>Roles:</w:t>
       </w:r>
       <w:r>
-        <w:t xml:space="preserve"> </w:t>
-      </w:r>
-      <w:proofErr w:type="spellStart"/>
-      <w:r>
-        <w:t>Tester</w:t>
-      </w:r>
-      <w:proofErr w:type="spellEnd"/>
+        <w:t xml:space="preserve"> Tester</w:t>
+      </w:r>
     </w:p>
     <w:p>
       <w:pPr>
@@ -4365,19 +4737,20 @@
           <w:szCs w:val="24"/>
         </w:rPr>
       </w:pPr>
+      <w:bookmarkStart w:id="4" w:name="_Toc158995133"/>
       <w:r>
         <w:rPr>
           <w:rFonts w:ascii="Arial Narrow" w:hAnsi="Arial Narrow"/>
           <w:b/>
           <w:szCs w:val="24"/>
         </w:rPr>
-        <w:lastRenderedPageBreak/>
         <w:t>Fotos</w:t>
       </w:r>
-    </w:p>
-    <w:p>
-      <w:r>
-        <w:t>En la parte de planificación individual, copiar todo este formato: Todas las tareas individuales han seguido el siguiente formato para considerarse completas:</w:t>
+      <w:bookmarkEnd w:id="4"/>
+    </w:p>
+    <w:p>
+      <w:r>
+        <w:t>Todas las tareas individuales han seguido el siguiente formato para considerarse completas:</w:t>
       </w:r>
     </w:p>
     <w:p>
@@ -4391,11 +4764,9 @@
       <w:r>
         <w:t xml:space="preserve">El </w:t>
       </w:r>
-      <w:proofErr w:type="gramStart"/>
-      <w:r>
-        <w:t>manager</w:t>
-      </w:r>
-      <w:proofErr w:type="gramEnd"/>
+      <w:r>
+        <w:t>mánager</w:t>
+      </w:r>
       <w:r>
         <w:t xml:space="preserve"> crea la tarea, asigna a la persona o las personas responsables y la coloca en Todo.</w:t>
       </w:r>
@@ -4409,15 +4780,7 @@
         </w:numPr>
       </w:pPr>
       <w:r>
-        <w:t xml:space="preserve">Cuando se comienza a realizar la tarea se mueve a In </w:t>
-      </w:r>
-      <w:proofErr w:type="spellStart"/>
-      <w:r>
-        <w:t>Progress</w:t>
-      </w:r>
-      <w:proofErr w:type="spellEnd"/>
-      <w:r>
-        <w:t>.</w:t>
+        <w:t>Cuando se comienza a realizar la tarea se mueve a In Progress.</w:t>
       </w:r>
     </w:p>
     <w:p>
@@ -4443,29 +4806,11 @@
       <w:r>
         <w:t xml:space="preserve">Una vez está en Done, el </w:t>
       </w:r>
-      <w:proofErr w:type="gramStart"/>
-      <w:r>
-        <w:t>manager</w:t>
-      </w:r>
-      <w:proofErr w:type="gramEnd"/>
-      <w:r>
-        <w:t xml:space="preserve"> crea una nueva tarea cuyo nombre es: </w:t>
-      </w:r>
-      <w:proofErr w:type="spellStart"/>
-      <w:r>
-        <w:t>nombretarea</w:t>
-      </w:r>
-      <w:proofErr w:type="spellEnd"/>
-      <w:r>
-        <w:t xml:space="preserve"> / T que sirve para testear la tarea </w:t>
-      </w:r>
-      <w:proofErr w:type="spellStart"/>
-      <w:r>
-        <w:t>nombretarea</w:t>
-      </w:r>
-      <w:proofErr w:type="spellEnd"/>
-      <w:r>
-        <w:t xml:space="preserve"> y le asigna la persona o las personas responsables.</w:t>
+      <w:r>
+        <w:t>mánager</w:t>
+      </w:r>
+      <w:r>
+        <w:t xml:space="preserve"> crea una nueva tarea cuyo nombre es: nombretarea / T que sirve para testear la tarea nombretarea y le asigna la persona o las personas responsables.</w:t>
       </w:r>
     </w:p>
     <w:p>
@@ -4477,23 +4822,7 @@
         </w:numPr>
       </w:pPr>
       <w:r>
-        <w:t xml:space="preserve">Una vez se inicia la tarea </w:t>
-      </w:r>
-      <w:proofErr w:type="gramStart"/>
-      <w:r>
-        <w:t>de test</w:t>
-      </w:r>
-      <w:proofErr w:type="gramEnd"/>
-      <w:r>
-        <w:t xml:space="preserve">, se coloca en In </w:t>
-      </w:r>
-      <w:proofErr w:type="spellStart"/>
-      <w:r>
-        <w:t>Progress</w:t>
-      </w:r>
-      <w:proofErr w:type="spellEnd"/>
-      <w:r>
-        <w:t>.</w:t>
+        <w:t>Una vez se inicia la tarea de test, se coloca en In Progress.</w:t>
       </w:r>
     </w:p>
     <w:p>
@@ -4505,33 +4834,20 @@
         </w:numPr>
       </w:pPr>
       <w:r>
-        <w:t xml:space="preserve">Una vez finalizada se pone en Done y se considera la tarea </w:t>
-      </w:r>
-      <w:proofErr w:type="spellStart"/>
-      <w:r>
-        <w:t>nombretarea</w:t>
-      </w:r>
-      <w:proofErr w:type="spellEnd"/>
-      <w:r>
-        <w:t> finalizada.</w:t>
+        <w:t>Una vez finalizada se pone en Done y se considera la tarea nombretarea finalizada.</w:t>
       </w:r>
     </w:p>
     <w:p/>
     <w:p>
       <w:r>
-        <w:t xml:space="preserve">Se crean todas las </w:t>
-      </w:r>
-      <w:proofErr w:type="spellStart"/>
-      <w:r>
-        <w:t>Task</w:t>
-      </w:r>
-      <w:proofErr w:type="spellEnd"/>
-      <w:r>
-        <w:t xml:space="preserve"> en la columna TODO.</w:t>
-      </w:r>
-    </w:p>
-    <w:p>
-      <w:r>
+        <w:t>Se crean todas las Task en la columna TODO.</w:t>
+      </w:r>
+    </w:p>
+    <w:p>
+      <w:r>
+        <w:rPr>
+          <w:noProof/>
+        </w:rPr>
         <w:drawing>
           <wp:inline distT="0" distB="0" distL="0" distR="0" wp14:anchorId="1621D8FB" wp14:editId="2B8DCBF5">
             <wp:extent cx="5400040" cy="4079240"/>
@@ -4575,16 +4891,7 @@
         <w:jc w:val="left"/>
       </w:pPr>
       <w:r>
-        <w:lastRenderedPageBreak/>
-        <w:t xml:space="preserve">Se mueve una tarea a la columna In </w:t>
-      </w:r>
-      <w:proofErr w:type="spellStart"/>
-      <w:r>
-        <w:t>Progress</w:t>
-      </w:r>
-      <w:proofErr w:type="spellEnd"/>
-      <w:r>
-        <w:t xml:space="preserve"> y se comienza a realizar.</w:t>
+        <w:t>Se mueve una tarea a la columna In Progress y se comienza a realizar.</w:t>
       </w:r>
     </w:p>
     <w:p>
@@ -4593,6 +4900,9 @@
         <w:jc w:val="left"/>
       </w:pPr>
       <w:r>
+        <w:rPr>
+          <w:noProof/>
+        </w:rPr>
         <w:drawing>
           <wp:inline distT="0" distB="0" distL="0" distR="0" wp14:anchorId="79D6475F" wp14:editId="2C7D11C2">
             <wp:extent cx="5400040" cy="3994785"/>
@@ -4645,32 +4955,7 @@
         <w:jc w:val="left"/>
       </w:pPr>
       <w:r>
-        <w:lastRenderedPageBreak/>
-        <w:t xml:space="preserve">Se termina la tarea, se mueve a la columna Done y se crea y comienza </w:t>
-      </w:r>
-      <w:proofErr w:type="spellStart"/>
-      <w:r>
-        <w:t>ha</w:t>
-      </w:r>
-      <w:proofErr w:type="spellEnd"/>
-      <w:r>
-        <w:t xml:space="preserve"> realizar la tarea </w:t>
-      </w:r>
-      <w:proofErr w:type="gramStart"/>
-      <w:r>
-        <w:t>de test</w:t>
-      </w:r>
-      <w:proofErr w:type="gramEnd"/>
-      <w:r>
-        <w:t xml:space="preserve">, moviéndola a la columna In </w:t>
-      </w:r>
-      <w:proofErr w:type="spellStart"/>
-      <w:r>
-        <w:t>Progress</w:t>
-      </w:r>
-      <w:proofErr w:type="spellEnd"/>
-      <w:r>
-        <w:t>.</w:t>
+        <w:t>Se termina la tarea, se mueve a la columna Done y se crea y comienza ha realizar la tarea de test, moviéndola a la columna In Progress.</w:t>
       </w:r>
     </w:p>
     <w:p>
@@ -4679,6 +4964,9 @@
         <w:jc w:val="left"/>
       </w:pPr>
       <w:r>
+        <w:rPr>
+          <w:noProof/>
+        </w:rPr>
         <w:drawing>
           <wp:inline distT="0" distB="0" distL="0" distR="0" wp14:anchorId="551EF7E6" wp14:editId="201903C7">
             <wp:extent cx="5400040" cy="4105910"/>
@@ -4731,16 +5019,7 @@
         <w:jc w:val="left"/>
       </w:pPr>
       <w:r>
-        <w:lastRenderedPageBreak/>
-        <w:t xml:space="preserve">Se termina la tarea </w:t>
-      </w:r>
-      <w:proofErr w:type="gramStart"/>
-      <w:r>
-        <w:t>de test</w:t>
-      </w:r>
-      <w:proofErr w:type="gramEnd"/>
-      <w:r>
-        <w:t xml:space="preserve"> y se mueve a la columna Done.</w:t>
+        <w:t>Se termina la tarea de test y se mueve a la columna Done.</w:t>
       </w:r>
     </w:p>
     <w:p>
@@ -4749,6 +5028,9 @@
         <w:jc w:val="left"/>
       </w:pPr>
       <w:r>
+        <w:rPr>
+          <w:noProof/>
+        </w:rPr>
         <w:drawing>
           <wp:inline distT="0" distB="0" distL="0" distR="0" wp14:anchorId="7AB2BF3C" wp14:editId="365F47C0">
             <wp:extent cx="5400040" cy="4050030"/>
@@ -4799,6 +5081,7 @@
           <w:szCs w:val="24"/>
         </w:rPr>
       </w:pPr>
+      <w:bookmarkStart w:id="5" w:name="_Toc158995134"/>
       <w:r>
         <w:rPr>
           <w:rFonts w:ascii="Arial Narrow" w:hAnsi="Arial Narrow"/>
@@ -4807,6 +5090,7 @@
         </w:rPr>
         <w:t>Presupuesto previsto</w:t>
       </w:r>
+      <w:bookmarkEnd w:id="5"/>
     </w:p>
     <w:tbl>
       <w:tblPr>
@@ -4978,11 +5262,9 @@
               <w:ind w:firstLine="0"/>
               <w:jc w:val="center"/>
             </w:pPr>
-            <w:proofErr w:type="spellStart"/>
             <w:r>
               <w:t>Tester</w:t>
             </w:r>
-            <w:proofErr w:type="spellEnd"/>
           </w:p>
         </w:tc>
         <w:tc>
@@ -5105,35 +5387,20 @@
           <w:szCs w:val="24"/>
         </w:rPr>
       </w:pPr>
+      <w:bookmarkStart w:id="6" w:name="_Toc158995135"/>
       <w:r>
         <w:rPr>
           <w:rFonts w:ascii="Arial Narrow" w:hAnsi="Arial Narrow"/>
           <w:b/>
           <w:szCs w:val="24"/>
         </w:rPr>
-        <w:lastRenderedPageBreak/>
         <w:t>Listado de registros</w:t>
       </w:r>
-    </w:p>
-    <w:p>
-      <w:r>
-        <w:t>Para evaluar el progreso realizado por los integrantes del grupo en este sprint, usaremos los parámetros anteriormente establecidos en el documento “</w:t>
-      </w:r>
-      <w:proofErr w:type="spellStart"/>
-      <w:r>
-        <w:t>Chartering</w:t>
-      </w:r>
-      <w:proofErr w:type="spellEnd"/>
-      <w:r>
-        <w:t xml:space="preserve"> </w:t>
-      </w:r>
-      <w:proofErr w:type="spellStart"/>
-      <w:r>
-        <w:t>Report</w:t>
-      </w:r>
-      <w:proofErr w:type="spellEnd"/>
-      <w:r>
-        <w:t>”, en el cual se indicaba lo siguiente: se evaluará el rendimiento mediante 4 estándares, asistencia a clase, asistencia a reuniones de grupo, completitud de tareas asignadas y ayuda a otros componentes del grupo.</w:t>
+      <w:bookmarkEnd w:id="6"/>
+    </w:p>
+    <w:p>
+      <w:r>
+        <w:t>Para evaluar el progreso realizado por los integrantes del grupo en este sprint, usaremos los parámetros anteriormente establecidos en el documento “Chartering Report”, en el cual se indicaba lo siguiente: se evaluará el rendimiento mediante 4 estándares, asistencia a clase, asistencia a reuniones de grupo, completitud de tareas asignadas y ayuda a otros componentes del grupo.</w:t>
       </w:r>
     </w:p>
     <w:p>
@@ -5472,6 +5739,7 @@
           <w:szCs w:val="24"/>
         </w:rPr>
       </w:pPr>
+      <w:bookmarkStart w:id="7" w:name="_Toc158995136"/>
       <w:r>
         <w:rPr>
           <w:rFonts w:ascii="Arial Narrow" w:hAnsi="Arial Narrow"/>
@@ -5480,6 +5748,7 @@
         </w:rPr>
         <w:t>Conflictos</w:t>
       </w:r>
+      <w:bookmarkEnd w:id="7"/>
     </w:p>
     <w:p>
       <w:r>
@@ -5505,6 +5774,7 @@
           <w:szCs w:val="24"/>
         </w:rPr>
       </w:pPr>
+      <w:bookmarkStart w:id="8" w:name="_Toc158995137"/>
       <w:r>
         <w:rPr>
           <w:rFonts w:ascii="Arial Narrow" w:hAnsi="Arial Narrow"/>
@@ -5513,6 +5783,7 @@
         </w:rPr>
         <w:t>Presupuesto real</w:t>
       </w:r>
+      <w:bookmarkEnd w:id="8"/>
     </w:p>
     <w:tbl>
       <w:tblPr>
@@ -5653,10 +5924,7 @@
               <w:jc w:val="center"/>
             </w:pPr>
             <w:r>
-              <w:t>62</w:t>
-            </w:r>
-            <w:r>
-              <w:t>’</w:t>
+              <w:t>62’</w:t>
             </w:r>
           </w:p>
         </w:tc>
@@ -5671,10 +5939,7 @@
               <w:jc w:val="center"/>
             </w:pPr>
             <w:r>
-              <w:t>20,7</w:t>
-            </w:r>
-            <w:r>
-              <w:t>€</w:t>
+              <w:t>20,7€</w:t>
             </w:r>
           </w:p>
         </w:tc>
@@ -5690,11 +5955,9 @@
               <w:ind w:firstLine="0"/>
               <w:jc w:val="center"/>
             </w:pPr>
-            <w:proofErr w:type="spellStart"/>
             <w:r>
               <w:t>Tester</w:t>
             </w:r>
-            <w:proofErr w:type="spellEnd"/>
           </w:p>
         </w:tc>
         <w:tc>
@@ -5708,13 +5971,7 @@
               <w:jc w:val="center"/>
             </w:pPr>
             <w:r>
-              <w:t>2</w:t>
-            </w:r>
-            <w:r>
-              <w:t>2</w:t>
-            </w:r>
-            <w:r>
-              <w:t>’</w:t>
+              <w:t>22’</w:t>
             </w:r>
           </w:p>
         </w:tc>
@@ -5729,10 +5986,7 @@
               <w:jc w:val="center"/>
             </w:pPr>
             <w:r>
-              <w:t>7,3</w:t>
-            </w:r>
-            <w:r>
-              <w:t>€</w:t>
+              <w:t>7,3€</w:t>
             </w:r>
           </w:p>
         </w:tc>
@@ -5774,10 +6028,7 @@
               <w:jc w:val="center"/>
             </w:pPr>
             <w:r>
-              <w:t>28</w:t>
-            </w:r>
-            <w:r>
-              <w:t>€</w:t>
+              <w:t>28€</w:t>
             </w:r>
           </w:p>
         </w:tc>
@@ -5797,7 +6048,7 @@
           <w:szCs w:val="24"/>
         </w:rPr>
       </w:pPr>
-      <w:bookmarkStart w:id="3" w:name="_Toc158831145"/>
+      <w:bookmarkStart w:id="9" w:name="_Toc158995138"/>
       <w:r>
         <w:rPr>
           <w:rFonts w:ascii="Arial Narrow" w:hAnsi="Arial Narrow"/>
@@ -5822,7 +6073,7 @@
         </w:rPr>
         <w:t>es</w:t>
       </w:r>
-      <w:bookmarkEnd w:id="3"/>
+      <w:bookmarkEnd w:id="9"/>
     </w:p>
     <w:p>
       <w:r>
@@ -5837,7 +6088,7 @@
           <w:b/>
         </w:rPr>
       </w:pPr>
-      <w:bookmarkStart w:id="4" w:name="_Toc158831146"/>
+      <w:bookmarkStart w:id="10" w:name="_Toc158995139"/>
       <w:r>
         <w:rPr>
           <w:rFonts w:ascii="Arial Narrow" w:hAnsi="Arial Narrow"/>
@@ -5845,7 +6096,6 @@
         </w:rPr>
         <w:t>Bibliografí</w:t>
       </w:r>
-      <w:bookmarkEnd w:id="4"/>
       <w:r>
         <w:rPr>
           <w:rFonts w:ascii="Arial Narrow" w:hAnsi="Arial Narrow"/>
@@ -5853,6 +6103,7 @@
         </w:rPr>
         <w:t>a</w:t>
       </w:r>
+      <w:bookmarkEnd w:id="10"/>
     </w:p>
     <w:p>
       <w:r>
@@ -5949,6 +6200,7 @@
           <w:docPartUnique/>
         </w:docPartObj>
       </w:sdtPr>
+      <w:sdtEndPr/>
       <w:sdtContent>
         <w:r>
           <w:rPr>

</xml_diff>